<commit_message>
Oprava verze v podnikatelském záměru
</commit_message>
<xml_diff>
--- a/Podnikatelský záměr.docx
+++ b/Podnikatelský záměr.docx
@@ -101,8 +101,10 @@
           <w:sz w:val="32"/>
           <w:szCs w:val="32"/>
         </w:rPr>
-        <w:t>Verze: 1.00</w:t>
+        <w:t>Verze: 1.01</w:t>
       </w:r>
+      <w:bookmarkStart w:id="0" w:name="_GoBack"/>
+      <w:bookmarkEnd w:id="0"/>
     </w:p>
     <w:p>
       <w:pPr>
@@ -315,17 +317,8 @@
                 <w:b/>
                 <w:sz w:val="32"/>
               </w:rPr>
-              <w:t xml:space="preserve">Business </w:t>
-            </w:r>
-            <w:proofErr w:type="spellStart"/>
-            <w:r>
-              <w:rPr>
-                <w:b/>
-                <w:sz w:val="32"/>
-              </w:rPr>
-              <w:t>plan</w:t>
-            </w:r>
-            <w:proofErr w:type="spellEnd"/>
+              <w:t>Business plan</w:t>
+            </w:r>
             <w:r>
               <w:rPr>
                 <w:b/>
@@ -580,21 +573,7 @@
                 <w:sz w:val="22"/>
               </w:rPr>
               <w:tab/>
-              <w:t xml:space="preserve">Naše tříčlenná skupina byla vytvořena pro účely předmětu </w:t>
-            </w:r>
-            <w:proofErr w:type="spellStart"/>
-            <w:r>
-              <w:rPr>
-                <w:sz w:val="22"/>
-              </w:rPr>
-              <w:t>xRSP</w:t>
-            </w:r>
-            <w:proofErr w:type="spellEnd"/>
-            <w:r>
-              <w:rPr>
-                <w:sz w:val="22"/>
-              </w:rPr>
-              <w:t xml:space="preserve">. </w:t>
+              <w:t xml:space="preserve">Naše tříčlenná skupina byla vytvořena pro účely předmětu xRSP. </w:t>
             </w:r>
           </w:p>
           <w:p>
@@ -651,35 +630,7 @@
                 <w:sz w:val="22"/>
               </w:rPr>
               <w:tab/>
-              <w:t xml:space="preserve">Skládá se z jednoho </w:t>
-            </w:r>
-            <w:proofErr w:type="spellStart"/>
-            <w:r>
-              <w:rPr>
-                <w:sz w:val="22"/>
-              </w:rPr>
-              <w:t>Scrum</w:t>
-            </w:r>
-            <w:proofErr w:type="spellEnd"/>
-            <w:r>
-              <w:rPr>
-                <w:sz w:val="22"/>
-              </w:rPr>
-              <w:t xml:space="preserve"> Mastera, jednoho Project </w:t>
-            </w:r>
-            <w:proofErr w:type="spellStart"/>
-            <w:r>
-              <w:rPr>
-                <w:sz w:val="22"/>
-              </w:rPr>
-              <w:t>Ownera</w:t>
-            </w:r>
-            <w:proofErr w:type="spellEnd"/>
-            <w:r>
-              <w:rPr>
-                <w:sz w:val="22"/>
-              </w:rPr>
-              <w:t xml:space="preserve"> a jednoho člena </w:t>
+              <w:t xml:space="preserve">Skládá se z jednoho Scrum Mastera, jednoho Project Ownera a jednoho člena </w:t>
             </w:r>
             <w:r>
               <w:rPr>
@@ -714,8 +665,6 @@
               </w:rPr>
               <w:t>Marketingový plán</w:t>
             </w:r>
-            <w:bookmarkStart w:id="0" w:name="_GoBack"/>
-            <w:bookmarkEnd w:id="0"/>
           </w:p>
           <w:p>
             <w:pPr>
@@ -843,21 +792,7 @@
                 <w:sz w:val="22"/>
               </w:rPr>
               <w:tab/>
-              <w:t xml:space="preserve">práce přiřazována </w:t>
-            </w:r>
-            <w:proofErr w:type="spellStart"/>
-            <w:r>
-              <w:rPr>
-                <w:sz w:val="22"/>
-              </w:rPr>
-              <w:t>Scrum</w:t>
-            </w:r>
-            <w:proofErr w:type="spellEnd"/>
-            <w:r>
-              <w:rPr>
-                <w:sz w:val="22"/>
-              </w:rPr>
-              <w:t xml:space="preserve"> Masterem v závislosti na specializaci pracovníka.</w:t>
+              <w:t>práce přiřazována Scrum Masterem v závislosti na specializaci pracovníka.</w:t>
             </w:r>
           </w:p>
           <w:p>
@@ -898,21 +833,7 @@
               <w:rPr>
                 <w:sz w:val="22"/>
               </w:rPr>
-              <w:t xml:space="preserve">Projekt bude realizován v PHP frameworku </w:t>
-            </w:r>
-            <w:proofErr w:type="spellStart"/>
-            <w:r>
-              <w:rPr>
-                <w:sz w:val="22"/>
-              </w:rPr>
-              <w:t>Symfony</w:t>
-            </w:r>
-            <w:proofErr w:type="spellEnd"/>
-            <w:r>
-              <w:rPr>
-                <w:sz w:val="22"/>
-              </w:rPr>
-              <w:t xml:space="preserve">. Mezi dalšími používanými </w:t>
+              <w:t xml:space="preserve">Projekt bude realizován v PHP frameworku Symfony. Mezi dalšími používanými </w:t>
             </w:r>
             <w:r>
               <w:rPr>
@@ -932,35 +853,7 @@
                 <w:sz w:val="22"/>
               </w:rPr>
               <w:tab/>
-              <w:t xml:space="preserve">bude jazyk Javascript, CSS, </w:t>
-            </w:r>
-            <w:proofErr w:type="spellStart"/>
-            <w:r>
-              <w:rPr>
-                <w:sz w:val="22"/>
-              </w:rPr>
-              <w:t>Bootstrap</w:t>
-            </w:r>
-            <w:proofErr w:type="spellEnd"/>
-            <w:r>
-              <w:rPr>
-                <w:sz w:val="22"/>
-              </w:rPr>
-              <w:t xml:space="preserve">, SQL, </w:t>
-            </w:r>
-            <w:proofErr w:type="spellStart"/>
-            <w:r>
-              <w:rPr>
-                <w:sz w:val="22"/>
-              </w:rPr>
-              <w:t>Ajax</w:t>
-            </w:r>
-            <w:proofErr w:type="spellEnd"/>
-            <w:r>
-              <w:rPr>
-                <w:sz w:val="22"/>
-              </w:rPr>
-              <w:t xml:space="preserve"> a další.</w:t>
+              <w:t>bude jazyk Javascript, CSS, Bootstrap, SQL, Ajax a další.</w:t>
             </w:r>
           </w:p>
           <w:p>

</xml_diff>

<commit_message>
Přidání informace o množství člověkohodin
</commit_message>
<xml_diff>
--- a/Podnikatelský záměr.docx
+++ b/Podnikatelský záměr.docx
@@ -101,10 +101,8 @@
           <w:sz w:val="32"/>
           <w:szCs w:val="32"/>
         </w:rPr>
-        <w:t>Verze: 1.02</w:t>
+        <w:t>Verze: 1.03</w:t>
       </w:r>
-      <w:bookmarkStart w:id="0" w:name="_GoBack"/>
-      <w:bookmarkEnd w:id="0"/>
     </w:p>
     <w:p>
       <w:pPr>
@@ -317,17 +315,8 @@
                 <w:b/>
                 <w:sz w:val="32"/>
               </w:rPr>
-              <w:t xml:space="preserve">Business </w:t>
-            </w:r>
-            <w:proofErr w:type="spellStart"/>
-            <w:r>
-              <w:rPr>
-                <w:b/>
-                <w:sz w:val="32"/>
-              </w:rPr>
-              <w:t>plan</w:t>
-            </w:r>
-            <w:proofErr w:type="spellEnd"/>
+              <w:t>Business plan</w:t>
+            </w:r>
             <w:r>
               <w:rPr>
                 <w:b/>
@@ -462,6 +451,27 @@
           </w:p>
           <w:p>
             <w:pPr>
+              <w:spacing w:before="0" w:after="0"/>
+              <w:rPr>
+                <w:sz w:val="22"/>
+              </w:rPr>
+            </w:pPr>
+            <w:r>
+              <w:rPr>
+                <w:sz w:val="22"/>
+              </w:rPr>
+              <w:tab/>
+              <w:t>O firmě skupina 6</w:t>
+            </w:r>
+            <w:r>
+              <w:rPr>
+                <w:sz w:val="22"/>
+              </w:rPr>
+              <w:t>:</w:t>
+            </w:r>
+          </w:p>
+          <w:p>
+            <w:pPr>
               <w:spacing w:after="0"/>
               <w:rPr>
                 <w:sz w:val="22"/>
@@ -472,135 +482,152 @@
                 <w:sz w:val="22"/>
               </w:rPr>
               <w:tab/>
-              <w:t>O firmě skupina 6</w:t>
-            </w:r>
-            <w:r>
-              <w:rPr>
-                <w:sz w:val="22"/>
-              </w:rPr>
-              <w:t>:</w:t>
+            </w:r>
+            <w:r>
+              <w:rPr>
+                <w:sz w:val="22"/>
+              </w:rPr>
+              <w:tab/>
+            </w:r>
+            <w:r>
+              <w:t xml:space="preserve">Naše tříčlenná skupina byla vytvořena pro účely předmětu xRSP. </w:t>
+            </w:r>
+          </w:p>
+          <w:p>
+            <w:pPr>
+              <w:spacing w:before="0" w:after="0"/>
+              <w:rPr>
+                <w:sz w:val="22"/>
+              </w:rPr>
+            </w:pPr>
+            <w:r>
+              <w:rPr>
+                <w:sz w:val="22"/>
+              </w:rPr>
+              <w:tab/>
+              <w:t>Struktura firmy:</w:t>
             </w:r>
           </w:p>
           <w:p>
             <w:pPr>
               <w:spacing w:after="0"/>
-              <w:rPr>
-                <w:sz w:val="22"/>
-              </w:rPr>
-            </w:pPr>
-            <w:r>
-              <w:rPr>
-                <w:sz w:val="22"/>
-              </w:rPr>
-              <w:tab/>
-            </w:r>
-            <w:r>
-              <w:rPr>
-                <w:sz w:val="22"/>
-              </w:rPr>
-              <w:tab/>
-            </w:r>
-            <w:r>
-              <w:t xml:space="preserve">Naše tříčlenná skupina byla vytvořena pro účely předmětu </w:t>
-            </w:r>
-            <w:proofErr w:type="spellStart"/>
-            <w:r>
-              <w:t>xRSP</w:t>
-            </w:r>
-            <w:proofErr w:type="spellEnd"/>
-            <w:r>
-              <w:t xml:space="preserve">. </w:t>
+            </w:pPr>
+            <w:r>
+              <w:tab/>
+            </w:r>
+            <w:r>
+              <w:tab/>
+              <w:t>Skupina</w:t>
+            </w:r>
+            <w:r>
+              <w:t xml:space="preserve"> tvořící software pro správu časopisu</w:t>
+            </w:r>
+            <w:r>
+              <w:t xml:space="preserve"> je strukturována podle agilní </w:t>
+            </w:r>
+            <w:r>
+              <w:tab/>
+            </w:r>
+            <w:r>
+              <w:tab/>
+            </w:r>
+            <w:r>
+              <w:tab/>
+            </w:r>
+            <w:r>
+              <w:tab/>
+            </w:r>
+            <w:r>
+              <w:t>metodiky SCRUM.</w:t>
             </w:r>
           </w:p>
           <w:p>
             <w:pPr>
               <w:spacing w:after="0"/>
-              <w:rPr>
-                <w:sz w:val="22"/>
-              </w:rPr>
-            </w:pPr>
-            <w:r>
-              <w:rPr>
-                <w:sz w:val="22"/>
-              </w:rPr>
-              <w:tab/>
-              <w:t>Struktura firmy:</w:t>
+            </w:pPr>
+            <w:r>
+              <w:tab/>
+            </w:r>
+            <w:r>
+              <w:tab/>
+              <w:t xml:space="preserve">Skládá se z jednoho Scrum Mastera, jednoho Project Ownera a jednoho člena </w:t>
+            </w:r>
+            <w:r>
+              <w:tab/>
+            </w:r>
+            <w:r>
+              <w:tab/>
+            </w:r>
+            <w:r>
+              <w:tab/>
+            </w:r>
+            <w:r>
+              <w:tab/>
+            </w:r>
+            <w:r>
+              <w:t>týmu.</w:t>
             </w:r>
           </w:p>
           <w:p>
             <w:pPr>
               <w:spacing w:after="0"/>
-            </w:pPr>
-            <w:r>
-              <w:tab/>
-            </w:r>
-            <w:r>
-              <w:tab/>
-              <w:t>Skupina</w:t>
-            </w:r>
-            <w:r>
-              <w:t xml:space="preserve"> tvořící software pro správu časopisu</w:t>
-            </w:r>
-            <w:r>
-              <w:t xml:space="preserve"> je strukturována podle agilní </w:t>
-            </w:r>
-            <w:r>
-              <w:tab/>
-            </w:r>
-            <w:r>
-              <w:tab/>
-            </w:r>
-            <w:r>
-              <w:tab/>
-            </w:r>
-            <w:r>
-              <w:tab/>
-            </w:r>
-            <w:r>
-              <w:t>metodiky SCRUM.</w:t>
+              <w:rPr>
+                <w:sz w:val="22"/>
+                <w:u w:val="single"/>
+              </w:rPr>
+            </w:pPr>
+            <w:r>
+              <w:rPr>
+                <w:sz w:val="22"/>
+                <w:u w:val="single"/>
+              </w:rPr>
+              <w:t>Marketingový plán</w:t>
+            </w:r>
+          </w:p>
+          <w:p>
+            <w:pPr>
+              <w:spacing w:before="0" w:after="0"/>
+              <w:rPr>
+                <w:sz w:val="22"/>
+              </w:rPr>
+            </w:pPr>
+            <w:r>
+              <w:rPr>
+                <w:sz w:val="22"/>
+              </w:rPr>
+              <w:tab/>
+            </w:r>
+            <w:r>
+              <w:rPr>
+                <w:sz w:val="22"/>
+              </w:rPr>
+              <w:t>Průzkum:</w:t>
             </w:r>
           </w:p>
           <w:p>
             <w:pPr>
               <w:spacing w:after="0"/>
-            </w:pPr>
-            <w:r>
-              <w:tab/>
-            </w:r>
-            <w:r>
-              <w:tab/>
-              <w:t xml:space="preserve">Skládá se z jednoho </w:t>
-            </w:r>
-            <w:proofErr w:type="spellStart"/>
-            <w:r>
-              <w:t>Scrum</w:t>
-            </w:r>
-            <w:proofErr w:type="spellEnd"/>
-            <w:r>
-              <w:t xml:space="preserve"> Mastera, jednoho Project </w:t>
-            </w:r>
-            <w:proofErr w:type="spellStart"/>
-            <w:r>
-              <w:t>Ownera</w:t>
-            </w:r>
-            <w:proofErr w:type="spellEnd"/>
-            <w:r>
-              <w:t xml:space="preserve"> a jednoho člena </w:t>
-            </w:r>
-            <w:r>
-              <w:tab/>
-            </w:r>
-            <w:r>
-              <w:tab/>
-            </w:r>
-            <w:r>
-              <w:tab/>
-            </w:r>
-            <w:r>
-              <w:tab/>
-            </w:r>
-            <w:r>
-              <w:t>týmu.</w:t>
+              <w:rPr>
+                <w:sz w:val="22"/>
+              </w:rPr>
+            </w:pPr>
+            <w:r>
+              <w:rPr>
+                <w:sz w:val="22"/>
+              </w:rPr>
+              <w:tab/>
+            </w:r>
+            <w:r>
+              <w:rPr>
+                <w:sz w:val="22"/>
+              </w:rPr>
+              <w:tab/>
+            </w:r>
+            <w:r>
+              <w:t xml:space="preserve">Časopis cílí na </w:t>
+            </w:r>
+            <w:r>
+              <w:t>příležitostné čtenáře odborných článků ve věku od 15 do 50 let.</w:t>
             </w:r>
           </w:p>
           <w:p>
@@ -616,7 +643,7 @@
                 <w:sz w:val="22"/>
                 <w:u w:val="single"/>
               </w:rPr>
-              <w:t>Marketingový plán</w:t>
+              <w:t>Operační plán</w:t>
             </w:r>
           </w:p>
           <w:p>
@@ -631,43 +658,178 @@
                 <w:sz w:val="22"/>
               </w:rPr>
               <w:tab/>
-            </w:r>
-            <w:r>
-              <w:rPr>
-                <w:sz w:val="22"/>
-              </w:rPr>
-              <w:t>Průzkum:</w:t>
+              <w:t>Výroba:</w:t>
             </w:r>
           </w:p>
           <w:p>
             <w:pPr>
               <w:spacing w:after="0"/>
-              <w:rPr>
-                <w:sz w:val="22"/>
-              </w:rPr>
-            </w:pPr>
-            <w:r>
-              <w:rPr>
-                <w:sz w:val="22"/>
-              </w:rPr>
-              <w:tab/>
-            </w:r>
-            <w:r>
-              <w:rPr>
-                <w:sz w:val="22"/>
-              </w:rPr>
-              <w:tab/>
-            </w:r>
-            <w:r>
-              <w:t xml:space="preserve">Časopis cílí na </w:t>
-            </w:r>
-            <w:r>
-              <w:t>příležitostné čtenáře odborných článků ve věku od 15 do 50 let.</w:t>
+            </w:pPr>
+            <w:r>
+              <w:tab/>
+            </w:r>
+            <w:r>
+              <w:tab/>
+              <w:t xml:space="preserve">Časopis bude vytvářen dobrovolnými přispěvateli z celé České republiky. Editaci a </w:t>
+            </w:r>
+            <w:r>
+              <w:tab/>
+            </w:r>
+            <w:r>
+              <w:tab/>
+            </w:r>
+            <w:r>
+              <w:tab/>
+            </w:r>
+            <w:r>
+              <w:t xml:space="preserve">případné vydávání časopisu budou mít na starost pověření redaktoři, editoři a </w:t>
+            </w:r>
+            <w:r>
+              <w:tab/>
+            </w:r>
+            <w:r>
+              <w:tab/>
+            </w:r>
+            <w:r>
+              <w:tab/>
+            </w:r>
+            <w:r>
+              <w:tab/>
+            </w:r>
+            <w:r>
+              <w:t>recenzenti.</w:t>
             </w:r>
           </w:p>
           <w:p>
             <w:pPr>
               <w:spacing w:after="0"/>
+            </w:pPr>
+            <w:r>
+              <w:tab/>
+            </w:r>
+            <w:r>
+              <w:tab/>
+            </w:r>
+            <w:r>
+              <w:t xml:space="preserve">Software bude vytvořen naší skupinou </w:t>
+            </w:r>
+            <w:r>
+              <w:t>již zmí</w:t>
+            </w:r>
+            <w:r>
+              <w:t xml:space="preserve">něnou metodikou SCRUM. Primárně </w:t>
+            </w:r>
+            <w:r>
+              <w:tab/>
+            </w:r>
+            <w:r>
+              <w:tab/>
+            </w:r>
+            <w:r>
+              <w:tab/>
+            </w:r>
+            <w:r>
+              <w:t xml:space="preserve">bude </w:t>
+            </w:r>
+            <w:r>
+              <w:t>práce přiřazována Scrum Masterem v závislosti na specializaci pracovníka.</w:t>
+            </w:r>
+          </w:p>
+          <w:p>
+            <w:pPr>
+              <w:spacing w:before="0" w:after="0"/>
+              <w:rPr>
+                <w:sz w:val="22"/>
+              </w:rPr>
+            </w:pPr>
+            <w:r>
+              <w:rPr>
+                <w:sz w:val="22"/>
+              </w:rPr>
+              <w:tab/>
+              <w:t>Požadavky:</w:t>
+            </w:r>
+          </w:p>
+          <w:p>
+            <w:pPr>
+              <w:spacing w:after="0"/>
+            </w:pPr>
+            <w:r>
+              <w:tab/>
+            </w:r>
+            <w:r>
+              <w:tab/>
+              <w:t xml:space="preserve">Hlavním požadavkem pro udržení vysoké kvality časopisů jsou zkušení recenzenti, </w:t>
+            </w:r>
+            <w:r>
+              <w:tab/>
+            </w:r>
+            <w:r>
+              <w:tab/>
+            </w:r>
+            <w:r>
+              <w:tab/>
+            </w:r>
+            <w:r>
+              <w:t>kteří mají na starost hodnocení kvality posílaných příspěvků.</w:t>
+            </w:r>
+          </w:p>
+          <w:p>
+            <w:pPr>
+              <w:spacing w:after="0"/>
+            </w:pPr>
+            <w:r>
+              <w:tab/>
+            </w:r>
+            <w:r>
+              <w:tab/>
+            </w:r>
+            <w:r>
+              <w:t>Implementace samotného software</w:t>
+            </w:r>
+            <w:r>
+              <w:t xml:space="preserve"> bude realizován</w:t>
+            </w:r>
+            <w:r>
+              <w:t>a</w:t>
+            </w:r>
+            <w:r>
+              <w:t xml:space="preserve"> v PHP frameworku Symfony. </w:t>
+            </w:r>
+            <w:r>
+              <w:tab/>
+            </w:r>
+            <w:r>
+              <w:tab/>
+            </w:r>
+            <w:r>
+              <w:tab/>
+            </w:r>
+            <w:r>
+              <w:t>Mezi dalšími používanými nástroji</w:t>
+            </w:r>
+            <w:r>
+              <w:t xml:space="preserve"> </w:t>
+            </w:r>
+            <w:r>
+              <w:t xml:space="preserve">bude jazyk Javascript, CSS, Bootstrap, SQL, Ajax </w:t>
+            </w:r>
+            <w:r>
+              <w:tab/>
+            </w:r>
+            <w:r>
+              <w:tab/>
+            </w:r>
+            <w:r>
+              <w:tab/>
+            </w:r>
+            <w:r>
+              <w:t>a další.</w:t>
+            </w:r>
+          </w:p>
+          <w:p>
+            <w:pPr>
+              <w:spacing w:after="0"/>
               <w:rPr>
                 <w:sz w:val="22"/>
                 <w:u w:val="single"/>
@@ -678,7 +840,7 @@
                 <w:sz w:val="22"/>
                 <w:u w:val="single"/>
               </w:rPr>
-              <w:t>Operační plán</w:t>
+              <w:t>Finanční plán</w:t>
             </w:r>
           </w:p>
           <w:p>
@@ -693,7 +855,19 @@
                 <w:sz w:val="22"/>
               </w:rPr>
               <w:tab/>
-              <w:t>Výroba:</w:t>
+              <w:t>Situace:</w:t>
+            </w:r>
+          </w:p>
+          <w:p>
+            <w:pPr>
+              <w:spacing w:before="0" w:after="0"/>
+            </w:pPr>
+            <w:r>
+              <w:tab/>
+            </w:r>
+            <w:r>
+              <w:tab/>
+              <w:t>Scrum Master má k disposici 270 člověkohodin na dokončení semestrálního projektu</w:t>
             </w:r>
           </w:p>
           <w:p>
@@ -705,235 +879,6 @@
             </w:r>
             <w:r>
               <w:tab/>
-              <w:t xml:space="preserve">Časopis bude vytvářen dobrovolnými přispěvateli z celé České republiky. Editaci a </w:t>
-            </w:r>
-            <w:r>
-              <w:tab/>
-            </w:r>
-            <w:r>
-              <w:tab/>
-            </w:r>
-            <w:r>
-              <w:tab/>
-            </w:r>
-            <w:r>
-              <w:t xml:space="preserve">případné vydávání časopisu budou mít na starost pověření redaktoři, editoři a </w:t>
-            </w:r>
-            <w:r>
-              <w:tab/>
-            </w:r>
-            <w:r>
-              <w:tab/>
-            </w:r>
-            <w:r>
-              <w:tab/>
-            </w:r>
-            <w:r>
-              <w:tab/>
-            </w:r>
-            <w:r>
-              <w:t>recenzenti.</w:t>
-            </w:r>
-          </w:p>
-          <w:p>
-            <w:pPr>
-              <w:spacing w:after="0"/>
-            </w:pPr>
-            <w:r>
-              <w:tab/>
-            </w:r>
-            <w:r>
-              <w:tab/>
-            </w:r>
-            <w:r>
-              <w:t xml:space="preserve">Software bude vytvořen naší skupinou </w:t>
-            </w:r>
-            <w:r>
-              <w:t>již zmí</w:t>
-            </w:r>
-            <w:r>
-              <w:t xml:space="preserve">něnou metodikou SCRUM. Primárně </w:t>
-            </w:r>
-            <w:r>
-              <w:tab/>
-            </w:r>
-            <w:r>
-              <w:tab/>
-            </w:r>
-            <w:r>
-              <w:tab/>
-            </w:r>
-            <w:r>
-              <w:t xml:space="preserve">bude </w:t>
-            </w:r>
-            <w:r>
-              <w:t xml:space="preserve">práce přiřazována </w:t>
-            </w:r>
-            <w:proofErr w:type="spellStart"/>
-            <w:r>
-              <w:t>Scrum</w:t>
-            </w:r>
-            <w:proofErr w:type="spellEnd"/>
-            <w:r>
-              <w:t xml:space="preserve"> Masterem v závislosti na specializaci pracovníka.</w:t>
-            </w:r>
-          </w:p>
-          <w:p>
-            <w:pPr>
-              <w:spacing w:after="0"/>
-              <w:rPr>
-                <w:sz w:val="22"/>
-              </w:rPr>
-            </w:pPr>
-            <w:r>
-              <w:rPr>
-                <w:sz w:val="22"/>
-              </w:rPr>
-              <w:tab/>
-              <w:t>Požadavky:</w:t>
-            </w:r>
-          </w:p>
-          <w:p>
-            <w:pPr>
-              <w:spacing w:after="0"/>
-            </w:pPr>
-            <w:r>
-              <w:tab/>
-            </w:r>
-            <w:r>
-              <w:tab/>
-              <w:t xml:space="preserve">Hlavním požadavkem pro udržení vysoké kvality časopisů jsou zkušení recenzenti, </w:t>
-            </w:r>
-            <w:r>
-              <w:tab/>
-            </w:r>
-            <w:r>
-              <w:tab/>
-            </w:r>
-            <w:r>
-              <w:tab/>
-            </w:r>
-            <w:r>
-              <w:t>kteří mají na starost hodnocení kvality posílaných příspěvků.</w:t>
-            </w:r>
-          </w:p>
-          <w:p>
-            <w:pPr>
-              <w:spacing w:after="0"/>
-            </w:pPr>
-            <w:r>
-              <w:tab/>
-            </w:r>
-            <w:r>
-              <w:tab/>
-            </w:r>
-            <w:r>
-              <w:t>Implementace samotného software</w:t>
-            </w:r>
-            <w:r>
-              <w:t xml:space="preserve"> bude realizován</w:t>
-            </w:r>
-            <w:r>
-              <w:t>a</w:t>
-            </w:r>
-            <w:r>
-              <w:t xml:space="preserve"> v PHP frameworku </w:t>
-            </w:r>
-            <w:proofErr w:type="spellStart"/>
-            <w:r>
-              <w:t>Symfony</w:t>
-            </w:r>
-            <w:proofErr w:type="spellEnd"/>
-            <w:r>
-              <w:t xml:space="preserve">. </w:t>
-            </w:r>
-            <w:r>
-              <w:tab/>
-            </w:r>
-            <w:r>
-              <w:tab/>
-            </w:r>
-            <w:r>
-              <w:tab/>
-            </w:r>
-            <w:r>
-              <w:t>Mezi dalšími používanými nástroji</w:t>
-            </w:r>
-            <w:r>
-              <w:t xml:space="preserve"> </w:t>
-            </w:r>
-            <w:r>
-              <w:t xml:space="preserve">bude jazyk Javascript, CSS, </w:t>
-            </w:r>
-            <w:proofErr w:type="spellStart"/>
-            <w:r>
-              <w:t>Bootstrap</w:t>
-            </w:r>
-            <w:proofErr w:type="spellEnd"/>
-            <w:r>
-              <w:t xml:space="preserve">, SQL, </w:t>
-            </w:r>
-            <w:proofErr w:type="spellStart"/>
-            <w:r>
-              <w:t>Ajax</w:t>
-            </w:r>
-            <w:proofErr w:type="spellEnd"/>
-            <w:r>
-              <w:t xml:space="preserve"> </w:t>
-            </w:r>
-            <w:r>
-              <w:tab/>
-            </w:r>
-            <w:r>
-              <w:tab/>
-            </w:r>
-            <w:r>
-              <w:tab/>
-            </w:r>
-            <w:r>
-              <w:t>a další.</w:t>
-            </w:r>
-          </w:p>
-          <w:p>
-            <w:pPr>
-              <w:spacing w:after="0"/>
-              <w:rPr>
-                <w:sz w:val="22"/>
-                <w:u w:val="single"/>
-              </w:rPr>
-            </w:pPr>
-            <w:r>
-              <w:rPr>
-                <w:sz w:val="22"/>
-                <w:u w:val="single"/>
-              </w:rPr>
-              <w:t>Finanční plán</w:t>
-            </w:r>
-          </w:p>
-          <w:p>
-            <w:pPr>
-              <w:spacing w:before="0" w:after="0"/>
-              <w:rPr>
-                <w:sz w:val="22"/>
-              </w:rPr>
-            </w:pPr>
-            <w:r>
-              <w:rPr>
-                <w:sz w:val="22"/>
-              </w:rPr>
-              <w:tab/>
-              <w:t>Situace:</w:t>
-            </w:r>
-          </w:p>
-          <w:p>
-            <w:pPr>
-              <w:spacing w:after="0"/>
-            </w:pPr>
-            <w:r>
-              <w:tab/>
-            </w:r>
-            <w:r>
-              <w:tab/>
               <w:t xml:space="preserve">Všichni spolupracovníci pracují v rámci školního projektu a proto nebudou </w:t>
             </w:r>
             <w:r>
@@ -948,6 +893,11 @@
             <w:r>
               <w:tab/>
             </w:r>
+            <w:r>
+              <w:t xml:space="preserve">finančně </w:t>
+            </w:r>
+            <w:bookmarkStart w:id="0" w:name="_GoBack"/>
+            <w:bookmarkEnd w:id="0"/>
             <w:r>
               <w:t>kompenzováni.</w:t>
             </w:r>

</xml_diff>